<commit_message>
- Atualização do gabarito da prova prática segundo bimeste
</commit_message>
<xml_diff>
--- a/provas/nov/theoritical/lds2-6 -gabarito.docx
+++ b/provas/nov/theoritical/lds2-6 -gabarito.docx
@@ -344,12 +344,32 @@
         <w:rPr>
           <w:color w:val="4F81BD" w:themeColor="accent1"/>
         </w:rPr>
-        <w:t>Permitir que ela se conecte em diferentes bancos de dados de forma padronizada.</w:t>
+        <w:t xml:space="preserve">Permitir que </w:t>
       </w:r>
       <w:r>
         <w:rPr>
           <w:color w:val="4F81BD" w:themeColor="accent1"/>
         </w:rPr>
+        <w:t xml:space="preserve">a aplicação </w:t>
+      </w:r>
+      <w:r>
+        <w:rPr>
+          <w:color w:val="4F81BD" w:themeColor="accent1"/>
+        </w:rPr>
+        <w:t>se conecte em diferentes bancos de dados de forma padr</w:t>
+      </w:r>
+      <w:bookmarkStart w:id="0" w:name="_GoBack"/>
+      <w:bookmarkEnd w:id="0"/>
+      <w:r>
+        <w:rPr>
+          <w:color w:val="4F81BD" w:themeColor="accent1"/>
+        </w:rPr>
+        <w:t>onizada.</w:t>
+      </w:r>
+      <w:r>
+        <w:rPr>
+          <w:color w:val="4F81BD" w:themeColor="accent1"/>
+        </w:rPr>
         <w:cr/>
       </w:r>
     </w:p>
@@ -451,7 +471,6 @@
           <w:lang w:val="en-US"/>
         </w:rPr>
       </w:pPr>
-      <w:proofErr w:type="gramStart"/>
       <w:r>
         <w:rPr>
           <w:lang w:val="en-US"/>
@@ -462,9 +481,8 @@
         <w:rPr>
           <w:lang w:val="en-US"/>
         </w:rPr>
-        <w:t xml:space="preserve">  </w:t>
-      </w:r>
-      <w:proofErr w:type="gramEnd"/>
+        <w:t xml:space="preserve">   </w:t>
+      </w:r>
       <w:r>
         <w:rPr>
           <w:lang w:val="en-US"/>
@@ -475,55 +493,106 @@
         <w:rPr>
           <w:lang w:val="en-US"/>
         </w:rPr>
+        <w:t xml:space="preserve">) </w:t>
+      </w:r>
+      <w:proofErr w:type="spellStart"/>
+      <w:r>
+        <w:rPr>
+          <w:lang w:val="en-US"/>
+        </w:rPr>
+        <w:t>jdbc:postgresql</w:t>
+      </w:r>
+      <w:proofErr w:type="spellEnd"/>
+      <w:r>
+        <w:rPr>
+          <w:lang w:val="en-US"/>
+        </w:rPr>
+        <w:t>://localhost:5432/</w:t>
+      </w:r>
+      <w:proofErr w:type="spellStart"/>
+      <w:r>
+        <w:rPr>
+          <w:lang w:val="en-US"/>
+        </w:rPr>
+        <w:t>sgh</w:t>
+      </w:r>
+      <w:proofErr w:type="spellEnd"/>
+    </w:p>
+    <w:p>
+      <w:pPr>
+        <w:tabs>
+          <w:tab w:val="left" w:pos="3615"/>
+        </w:tabs>
+        <w:spacing w:after="120" w:line="240" w:lineRule="auto"/>
+        <w:rPr>
+          <w:lang w:val="en-US"/>
+        </w:rPr>
+      </w:pPr>
+      <w:r>
+        <w:rPr>
+          <w:lang w:val="en-US"/>
+        </w:rPr>
+        <w:t xml:space="preserve">(  </w:t>
+      </w:r>
+      <w:r>
+        <w:rPr>
+          <w:lang w:val="en-US"/>
+        </w:rPr>
         <w:t xml:space="preserve"> </w:t>
       </w:r>
       <w:r>
         <w:rPr>
           <w:lang w:val="en-US"/>
         </w:rPr>
+        <w:t xml:space="preserve"> </w:t>
+      </w:r>
+      <w:r>
+        <w:rPr>
+          <w:lang w:val="en-US"/>
+        </w:rPr>
         <w:t xml:space="preserve">) </w:t>
       </w:r>
-      <w:proofErr w:type="spellStart"/>
-      <w:r>
-        <w:rPr>
-          <w:lang w:val="en-US"/>
-        </w:rPr>
-        <w:t>jdbc:postgresql</w:t>
-      </w:r>
-      <w:proofErr w:type="spellEnd"/>
-      <w:r>
-        <w:rPr>
-          <w:lang w:val="en-US"/>
-        </w:rPr>
-        <w:t>://localhost:5432/</w:t>
-      </w:r>
-      <w:proofErr w:type="spellStart"/>
-      <w:r>
-        <w:rPr>
-          <w:lang w:val="en-US"/>
-        </w:rPr>
-        <w:t>sgh</w:t>
-      </w:r>
-      <w:proofErr w:type="spellEnd"/>
-    </w:p>
-    <w:p>
-      <w:pPr>
-        <w:tabs>
-          <w:tab w:val="left" w:pos="3615"/>
-        </w:tabs>
-        <w:spacing w:after="120" w:line="240" w:lineRule="auto"/>
-        <w:rPr>
-          <w:lang w:val="en-US"/>
-        </w:rPr>
-      </w:pPr>
-      <w:proofErr w:type="gramStart"/>
-      <w:r>
-        <w:rPr>
-          <w:lang w:val="en-US"/>
-        </w:rPr>
-        <w:t xml:space="preserve">(  </w:t>
-      </w:r>
-      <w:proofErr w:type="gramEnd"/>
+      <w:r>
+        <w:rPr>
+          <w:lang w:val="en-US"/>
+        </w:rPr>
+        <w:t xml:space="preserve">SELECT * </w:t>
+      </w:r>
+      <w:r>
+        <w:rPr>
+          <w:lang w:val="en-US"/>
+        </w:rPr>
+        <w:t>FROM</w:t>
+      </w:r>
+      <w:r>
+        <w:rPr>
+          <w:lang w:val="en-US"/>
+        </w:rPr>
+        <w:t xml:space="preserve"> guest</w:t>
+      </w:r>
+      <w:r>
+        <w:rPr>
+          <w:lang w:val="en-US"/>
+        </w:rPr>
+        <w:t>;</w:t>
+      </w:r>
+    </w:p>
+    <w:p>
+      <w:pPr>
+        <w:tabs>
+          <w:tab w:val="left" w:pos="3615"/>
+        </w:tabs>
+        <w:spacing w:after="120" w:line="240" w:lineRule="auto"/>
+        <w:rPr>
+          <w:lang w:val="en-US"/>
+        </w:rPr>
+      </w:pPr>
+      <w:r>
+        <w:rPr>
+          <w:lang w:val="en-US"/>
+        </w:rPr>
+        <w:t>(</w:t>
+      </w:r>
       <w:r>
         <w:rPr>
           <w:lang w:val="en-US"/>
@@ -532,6 +601,13 @@
       </w:r>
       <w:r>
         <w:rPr>
+          <w:color w:val="4F81BD" w:themeColor="accent1"/>
+          <w:lang w:val="en-US"/>
+        </w:rPr>
+        <w:t>X</w:t>
+      </w:r>
+      <w:r>
+        <w:rPr>
           <w:lang w:val="en-US"/>
         </w:rPr>
         <w:t xml:space="preserve"> </w:t>
@@ -546,19 +622,7 @@
         <w:rPr>
           <w:lang w:val="en-US"/>
         </w:rPr>
-        <w:t xml:space="preserve">SELECT * </w:t>
-      </w:r>
-      <w:r>
-        <w:rPr>
-          <w:lang w:val="en-US"/>
-        </w:rPr>
-        <w:t>FROM</w:t>
-      </w:r>
-      <w:r>
-        <w:rPr>
-          <w:lang w:val="en-US"/>
-        </w:rPr>
-        <w:t xml:space="preserve"> guest</w:t>
+        <w:t>SELECT * FROM guest WHERE id = ?</w:t>
       </w:r>
       <w:r>
         <w:rPr>
@@ -577,12 +641,11 @@
           <w:lang w:val="en-US"/>
         </w:rPr>
       </w:pPr>
-      <w:proofErr w:type="gramStart"/>
-      <w:r>
-        <w:rPr>
-          <w:lang w:val="en-US"/>
-        </w:rPr>
-        <w:t>(</w:t>
+      <w:r>
+        <w:rPr>
+          <w:lang w:val="en-US"/>
+        </w:rPr>
+        <w:t xml:space="preserve">(   </w:t>
       </w:r>
       <w:r>
         <w:rPr>
@@ -592,20 +655,6 @@
       </w:r>
       <w:r>
         <w:rPr>
-          <w:color w:val="4F81BD" w:themeColor="accent1"/>
-          <w:lang w:val="en-US"/>
-        </w:rPr>
-        <w:t>X</w:t>
-      </w:r>
-      <w:proofErr w:type="gramEnd"/>
-      <w:r>
-        <w:rPr>
-          <w:lang w:val="en-US"/>
-        </w:rPr>
-        <w:t xml:space="preserve"> </w:t>
-      </w:r>
-      <w:r>
-        <w:rPr>
           <w:lang w:val="en-US"/>
         </w:rPr>
         <w:t xml:space="preserve">) </w:t>
@@ -614,7 +663,31 @@
         <w:rPr>
           <w:lang w:val="en-US"/>
         </w:rPr>
-        <w:t>SELECT * FROM guest WHERE id = ?</w:t>
+        <w:t>INSERT INTO users(name, email) VALUES ('</w:t>
+      </w:r>
+      <w:r>
+        <w:rPr>
+          <w:lang w:val="en-US"/>
+        </w:rPr>
+        <w:t>Felipe</w:t>
+      </w:r>
+      <w:r>
+        <w:rPr>
+          <w:lang w:val="en-US"/>
+        </w:rPr>
+        <w:t>', '</w:t>
+      </w:r>
+      <w:r>
+        <w:rPr>
+          <w:lang w:val="en-US"/>
+        </w:rPr>
+        <w:t>felipe</w:t>
+      </w:r>
+      <w:r>
+        <w:rPr>
+          <w:lang w:val="en-US"/>
+        </w:rPr>
+        <w:t>@gmail.com')</w:t>
       </w:r>
       <w:r>
         <w:rPr>
@@ -629,87 +702,9 @@
           <w:tab w:val="left" w:pos="3615"/>
         </w:tabs>
         <w:spacing w:after="120" w:line="240" w:lineRule="auto"/>
-        <w:rPr>
-          <w:lang w:val="en-US"/>
-        </w:rPr>
-      </w:pPr>
-      <w:proofErr w:type="gramStart"/>
-      <w:r>
-        <w:rPr>
-          <w:lang w:val="en-US"/>
-        </w:rPr>
-        <w:t xml:space="preserve">(  </w:t>
-      </w:r>
-      <w:proofErr w:type="gramEnd"/>
-      <w:r>
-        <w:rPr>
-          <w:lang w:val="en-US"/>
-        </w:rPr>
-        <w:t xml:space="preserve"> </w:t>
-      </w:r>
-      <w:r>
-        <w:rPr>
-          <w:lang w:val="en-US"/>
-        </w:rPr>
-        <w:t xml:space="preserve"> </w:t>
-      </w:r>
-      <w:r>
-        <w:rPr>
-          <w:lang w:val="en-US"/>
-        </w:rPr>
-        <w:t xml:space="preserve">) </w:t>
-      </w:r>
-      <w:r>
-        <w:rPr>
-          <w:lang w:val="en-US"/>
-        </w:rPr>
-        <w:t>INSERT INTO users(name, email) VALUES ('</w:t>
-      </w:r>
-      <w:r>
-        <w:rPr>
-          <w:lang w:val="en-US"/>
-        </w:rPr>
-        <w:t>Felipe</w:t>
-      </w:r>
-      <w:r>
-        <w:rPr>
-          <w:lang w:val="en-US"/>
-        </w:rPr>
-        <w:t>', '</w:t>
-      </w:r>
-      <w:r>
-        <w:rPr>
-          <w:lang w:val="en-US"/>
-        </w:rPr>
-        <w:t>felipe</w:t>
-      </w:r>
-      <w:r>
-        <w:rPr>
-          <w:lang w:val="en-US"/>
-        </w:rPr>
-        <w:t>@gmail.com')</w:t>
-      </w:r>
-      <w:r>
-        <w:rPr>
-          <w:lang w:val="en-US"/>
-        </w:rPr>
-        <w:t>;</w:t>
-      </w:r>
-    </w:p>
-    <w:p>
-      <w:pPr>
-        <w:tabs>
-          <w:tab w:val="left" w:pos="3615"/>
-        </w:tabs>
-        <w:spacing w:after="120" w:line="240" w:lineRule="auto"/>
-      </w:pPr>
-      <w:proofErr w:type="gramStart"/>
-      <w:r>
-        <w:t xml:space="preserve">(  </w:t>
-      </w:r>
-      <w:proofErr w:type="gramEnd"/>
-      <w:r>
-        <w:t xml:space="preserve"> </w:t>
+      </w:pPr>
+      <w:r>
+        <w:t xml:space="preserve">(   </w:t>
       </w:r>
       <w:r>
         <w:t xml:space="preserve"> </w:t>
@@ -903,11 +898,9 @@
         </w:tabs>
         <w:spacing w:after="120" w:line="240" w:lineRule="auto"/>
       </w:pPr>
-      <w:proofErr w:type="gramStart"/>
       <w:r>
         <w:t xml:space="preserve">(  </w:t>
       </w:r>
-      <w:proofErr w:type="gramEnd"/>
       <w:r>
         <w:t xml:space="preserve"> </w:t>
       </w:r>
@@ -943,81 +936,69 @@
         </w:tabs>
         <w:spacing w:after="120" w:line="240" w:lineRule="auto"/>
       </w:pPr>
-      <w:proofErr w:type="gramStart"/>
-      <w:r>
-        <w:t xml:space="preserve">(  </w:t>
-      </w:r>
-      <w:proofErr w:type="gramEnd"/>
+      <w:r>
+        <w:t xml:space="preserve">(   </w:t>
+      </w:r>
       <w:r>
         <w:t xml:space="preserve"> </w:t>
       </w:r>
       <w:r>
+        <w:t xml:space="preserve">) </w:t>
+      </w:r>
+      <w:r>
+        <w:t>As sessões têm um princípio similar aos cookies, só que o armazenamento do</w:t>
+      </w:r>
+      <w:r>
+        <w:t xml:space="preserve">s dados </w:t>
+      </w:r>
+      <w:r>
+        <w:t>é feito pelo</w:t>
+      </w:r>
+      <w:r>
         <w:t xml:space="preserve"> </w:t>
       </w:r>
       <w:r>
-        <w:t xml:space="preserve">) </w:t>
-      </w:r>
-      <w:r>
-        <w:t>As sessões têm um princípio similar aos cookies, só que o armazenamento do</w:t>
-      </w:r>
-      <w:r>
-        <w:t xml:space="preserve">s dados </w:t>
-      </w:r>
-      <w:r>
-        <w:t>é feito pelo</w:t>
+        <w:t>navegador</w:t>
+      </w:r>
+      <w:r>
+        <w:t xml:space="preserve"> web.</w:t>
+      </w:r>
+    </w:p>
+    <w:p>
+      <w:pPr>
+        <w:tabs>
+          <w:tab w:val="left" w:pos="3615"/>
+        </w:tabs>
+        <w:spacing w:after="120" w:line="240" w:lineRule="auto"/>
+      </w:pPr>
+      <w:r>
+        <w:t xml:space="preserve">( </w:t>
+      </w:r>
+      <w:r>
+        <w:rPr>
+          <w:color w:val="4F81BD" w:themeColor="accent1"/>
+        </w:rPr>
+        <w:t>X</w:t>
+      </w:r>
+      <w:r>
+        <w:t xml:space="preserve"> ) Quando utilizamos sessões, o armazenamento do estado dos dados é feito pelo servidor. </w:t>
+      </w:r>
+    </w:p>
+    <w:p>
+      <w:pPr>
+        <w:tabs>
+          <w:tab w:val="left" w:pos="3615"/>
+        </w:tabs>
+        <w:spacing w:after="120" w:line="240" w:lineRule="auto"/>
+      </w:pPr>
+      <w:r>
+        <w:t>(</w:t>
       </w:r>
       <w:r>
         <w:t xml:space="preserve"> </w:t>
       </w:r>
       <w:r>
-        <w:t>navegador</w:t>
-      </w:r>
-      <w:r>
-        <w:t xml:space="preserve"> web.</w:t>
-      </w:r>
-    </w:p>
-    <w:p>
-      <w:pPr>
-        <w:tabs>
-          <w:tab w:val="left" w:pos="3615"/>
-        </w:tabs>
-        <w:spacing w:after="120" w:line="240" w:lineRule="auto"/>
-      </w:pPr>
-      <w:proofErr w:type="gramStart"/>
-      <w:r>
-        <w:t xml:space="preserve">( </w:t>
-      </w:r>
-      <w:r>
-        <w:rPr>
-          <w:color w:val="4F81BD" w:themeColor="accent1"/>
-        </w:rPr>
-        <w:t>X</w:t>
-      </w:r>
-      <w:proofErr w:type="gramEnd"/>
-      <w:r>
-        <w:t xml:space="preserve"> ) Quando utilizamos sessões, o armazenamento do estado dos dados é feito pelo servidor. </w:t>
-      </w:r>
-    </w:p>
-    <w:p>
-      <w:pPr>
-        <w:tabs>
-          <w:tab w:val="left" w:pos="3615"/>
-        </w:tabs>
-        <w:spacing w:after="120" w:line="240" w:lineRule="auto"/>
-      </w:pPr>
-      <w:proofErr w:type="gramStart"/>
-      <w:r>
-        <w:t>(</w:t>
-      </w:r>
-      <w:r>
-        <w:t xml:space="preserve"> </w:t>
-      </w:r>
-      <w:r>
-        <w:t xml:space="preserve"> </w:t>
-      </w:r>
-      <w:proofErr w:type="gramEnd"/>
-      <w:r>
-        <w:t xml:space="preserve">  ) Nenhuma das alternativas anteriores.</w:t>
+        <w:t xml:space="preserve">   ) Nenhuma das alternativas anteriores.</w:t>
       </w:r>
     </w:p>
     <w:p>
@@ -1084,11 +1065,7 @@
         <w:t>M</w:t>
       </w:r>
       <w:r>
-        <w:t xml:space="preserve">arque com </w:t>
-      </w:r>
-      <w:proofErr w:type="gramStart"/>
-      <w:r>
-        <w:t xml:space="preserve">( </w:t>
+        <w:t xml:space="preserve">arque com ( </w:t>
       </w:r>
       <w:r>
         <w:rPr>
@@ -1097,7 +1074,6 @@
         </w:rPr>
         <w:t>V</w:t>
       </w:r>
-      <w:proofErr w:type="gramEnd"/>
       <w:r>
         <w:t xml:space="preserve"> ) </w:t>
       </w:r>
@@ -1145,7 +1121,6 @@
         </w:tabs>
         <w:spacing w:after="120" w:line="240" w:lineRule="auto"/>
       </w:pPr>
-      <w:proofErr w:type="gramStart"/>
       <w:r>
         <w:t xml:space="preserve">( </w:t>
       </w:r>
@@ -1155,7 +1130,6 @@
         </w:rPr>
         <w:t>V</w:t>
       </w:r>
-      <w:proofErr w:type="gramEnd"/>
       <w:r>
         <w:t xml:space="preserve"> ) É um Design </w:t>
       </w:r>
@@ -1183,7 +1157,6 @@
         </w:tabs>
         <w:spacing w:after="120" w:line="240" w:lineRule="auto"/>
       </w:pPr>
-      <w:proofErr w:type="gramStart"/>
       <w:r>
         <w:t xml:space="preserve">( </w:t>
       </w:r>
@@ -1193,7 +1166,6 @@
         </w:rPr>
         <w:t>F</w:t>
       </w:r>
-      <w:proofErr w:type="gramEnd"/>
       <w:r>
         <w:t xml:space="preserve"> ) </w:t>
       </w:r>
@@ -1222,7 +1194,6 @@
         </w:tabs>
         <w:spacing w:after="120" w:line="240" w:lineRule="auto"/>
       </w:pPr>
-      <w:proofErr w:type="gramStart"/>
       <w:r>
         <w:t xml:space="preserve">( </w:t>
       </w:r>
@@ -1232,7 +1203,6 @@
         </w:rPr>
         <w:t>F</w:t>
       </w:r>
-      <w:proofErr w:type="gramEnd"/>
       <w:r>
         <w:t xml:space="preserve"> </w:t>
       </w:r>
@@ -1261,7 +1231,6 @@
         </w:tabs>
         <w:spacing w:after="120" w:line="240" w:lineRule="auto"/>
       </w:pPr>
-      <w:proofErr w:type="gramStart"/>
       <w:r>
         <w:t xml:space="preserve">( </w:t>
       </w:r>
@@ -1271,7 +1240,6 @@
         </w:rPr>
         <w:t>V</w:t>
       </w:r>
-      <w:proofErr w:type="gramEnd"/>
       <w:r>
         <w:t xml:space="preserve"> ) </w:t>
       </w:r>
@@ -1306,7 +1274,6 @@
         </w:tabs>
         <w:spacing w:after="120" w:line="240" w:lineRule="auto"/>
       </w:pPr>
-      <w:proofErr w:type="gramStart"/>
       <w:r>
         <w:t xml:space="preserve">( </w:t>
       </w:r>
@@ -1316,7 +1283,6 @@
         </w:rPr>
         <w:t>F</w:t>
       </w:r>
-      <w:proofErr w:type="gramEnd"/>
       <w:r>
         <w:t xml:space="preserve"> ) </w:t>
       </w:r>
@@ -1342,8 +1308,6 @@
         </w:tabs>
         <w:spacing w:after="120" w:line="240" w:lineRule="auto"/>
       </w:pPr>
-      <w:bookmarkStart w:id="0" w:name="_GoBack"/>
-      <w:bookmarkEnd w:id="0"/>
     </w:p>
     <w:p>
       <w:pPr>

</xml_diff>